<commit_message>
added files on emissions and description doc
</commit_message>
<xml_diff>
--- a/doc/Description of data for ITHIM case study cities.docx
+++ b/doc/Description of data for ITHIM case study cities.docx
@@ -227,6 +227,21 @@
               </w:rPr>
               <w:t xml:space="preserve"> Matrix of 4-year period sent by Luis. It remains to be confirmed if this refers to the 5million population of Santiago</w:t>
             </w:r>
+            <w:r>
+              <w:rPr>
+                <w:sz w:val="18"/>
+                <w:szCs w:val="18"/>
+              </w:rPr>
+              <w:t xml:space="preserve">. </w:t>
+            </w:r>
+            <w:r>
+              <w:rPr>
+                <w:sz w:val="18"/>
+                <w:szCs w:val="18"/>
+                <w:highlight w:val="yellow"/>
+              </w:rPr>
+              <w:t>Les use this data.</w:t>
+            </w:r>
           </w:p>
         </w:tc>
         <w:tc>
@@ -459,6 +474,36 @@
               <w:t>Total number of deaths is available (Andrea) but the matrix has a large proportion of unspecified road user categories. We need to use prediction model.</w:t>
             </w:r>
           </w:p>
+          <w:p>
+            <w:pPr>
+              <w:rPr>
+                <w:sz w:val="18"/>
+                <w:szCs w:val="18"/>
+              </w:rPr>
+            </w:pPr>
+            <w:r>
+              <w:rPr>
+                <w:sz w:val="18"/>
+                <w:szCs w:val="18"/>
+              </w:rPr>
+              <w:t>GBD data reports number of deaths by victim types</w:t>
+            </w:r>
+            <w:r>
+              <w:rPr>
+                <w:sz w:val="18"/>
+                <w:szCs w:val="18"/>
+              </w:rPr>
+              <w:t xml:space="preserve">: </w:t>
+            </w:r>
+            <w:r>
+              <w:rPr>
+                <w:sz w:val="18"/>
+                <w:szCs w:val="18"/>
+                <w:highlight w:val="yellow"/>
+              </w:rPr>
+              <w:t>Just use the victim types, no strikers</w:t>
+            </w:r>
+          </w:p>
         </w:tc>
         <w:tc>
           <w:tcPr>
@@ -746,7 +791,16 @@
                 <w:sz w:val="18"/>
                 <w:szCs w:val="18"/>
               </w:rPr>
-              <w:t xml:space="preserve"> Source: WHO source apportionment database</w:t>
+              <w:t xml:space="preserve"> Source: WHO source apportionm</w:t>
+            </w:r>
+            <w:bookmarkStart w:id="0" w:name="_GoBack"/>
+            <w:bookmarkEnd w:id="0"/>
+            <w:r>
+              <w:rPr>
+                <w:sz w:val="18"/>
+                <w:szCs w:val="18"/>
+              </w:rPr>
+              <w:t>ent database</w:t>
             </w:r>
             <w:r>
               <w:rPr>
@@ -782,12 +836,7 @@
     <w:p/>
     <w:p>
       <w:r>
-        <w:t>Injury model: Developing an injury model to predict normalised who-hi</w:t>
-      </w:r>
-      <w:bookmarkStart w:id="0" w:name="_GoBack"/>
-      <w:bookmarkEnd w:id="0"/>
-      <w:r>
-        <w:t>t-whom</w:t>
+        <w:t>Injury model: Developing an injury model to predict normalised who-hit-whom</w:t>
       </w:r>
       <w:r>
         <w:t xml:space="preserve"> (WHW)</w:t>

</xml_diff>